<commit_message>
added interview script and updated report accordingly
</commit_message>
<xml_diff>
--- a/docs/210431461_Interview-Script.docx
+++ b/docs/210431461_Interview-Script.docx
@@ -41,17 +41,41 @@
           <w:ilvl w:val="0"/>
           <w:numId w:val="1"/>
         </w:numPr>
-        <w:spacing w:line="720" w:lineRule="auto"/>
-        <w:rPr>
-          <w:rFonts w:ascii="Arial" w:hAnsi="Arial" w:cs="Arial"/>
-        </w:rPr>
-      </w:pPr>
-      <w:r>
-        <w:rPr>
-          <w:rFonts w:ascii="Arial" w:hAnsi="Arial" w:cs="Arial"/>
-        </w:rPr>
-        <w:t>Tell me about yourself…</w:t>
-      </w:r>
+        <w:spacing w:before="240" w:after="0" w:line="276" w:lineRule="auto"/>
+        <w:rPr>
+          <w:rFonts w:ascii="Arial" w:hAnsi="Arial" w:cs="Arial"/>
+        </w:rPr>
+      </w:pPr>
+      <w:r>
+        <w:rPr>
+          <w:rFonts w:ascii="Arial" w:hAnsi="Arial" w:cs="Arial"/>
+        </w:rPr>
+        <w:t>Tell me about yourself</w:t>
+      </w:r>
+      <w:r>
+        <w:rPr>
+          <w:rFonts w:ascii="Arial" w:hAnsi="Arial" w:cs="Arial"/>
+        </w:rPr>
+        <w:t xml:space="preserve"> and your most recent job role.</w:t>
+      </w:r>
+    </w:p>
+    <w:p>
+      <w:pPr>
+        <w:pStyle w:val="ListParagraph"/>
+        <w:spacing w:before="240" w:after="0" w:line="276" w:lineRule="auto"/>
+        <w:rPr>
+          <w:rFonts w:ascii="Arial" w:hAnsi="Arial" w:cs="Arial"/>
+        </w:rPr>
+      </w:pPr>
+    </w:p>
+    <w:p>
+      <w:pPr>
+        <w:pStyle w:val="ListParagraph"/>
+        <w:spacing w:before="240" w:after="0" w:line="276" w:lineRule="auto"/>
+        <w:rPr>
+          <w:rFonts w:ascii="Arial" w:hAnsi="Arial" w:cs="Arial"/>
+        </w:rPr>
+      </w:pPr>
     </w:p>
     <w:p>
       <w:pPr>
@@ -60,17 +84,34 @@
           <w:ilvl w:val="0"/>
           <w:numId w:val="1"/>
         </w:numPr>
-        <w:spacing w:line="720" w:lineRule="auto"/>
-        <w:rPr>
-          <w:rFonts w:ascii="Arial" w:hAnsi="Arial" w:cs="Arial"/>
-        </w:rPr>
-      </w:pPr>
-      <w:r>
-        <w:rPr>
-          <w:rFonts w:ascii="Arial" w:hAnsi="Arial" w:cs="Arial"/>
-        </w:rPr>
-        <w:t>Tell me about your role…</w:t>
-      </w:r>
+        <w:spacing w:before="240" w:after="0" w:line="276" w:lineRule="auto"/>
+        <w:rPr>
+          <w:rFonts w:ascii="Arial" w:hAnsi="Arial" w:cs="Arial"/>
+        </w:rPr>
+      </w:pPr>
+      <w:r>
+        <w:rPr>
+          <w:rFonts w:ascii="Arial" w:hAnsi="Arial" w:cs="Arial"/>
+        </w:rPr>
+        <w:t>How would you describe your experiences with time series data?</w:t>
+      </w:r>
+    </w:p>
+    <w:p>
+      <w:pPr>
+        <w:pStyle w:val="ListParagraph"/>
+        <w:rPr>
+          <w:rFonts w:ascii="Arial" w:hAnsi="Arial" w:cs="Arial"/>
+        </w:rPr>
+      </w:pPr>
+    </w:p>
+    <w:p>
+      <w:pPr>
+        <w:pStyle w:val="ListParagraph"/>
+        <w:spacing w:before="240" w:after="0" w:line="276" w:lineRule="auto"/>
+        <w:rPr>
+          <w:rFonts w:ascii="Arial" w:hAnsi="Arial" w:cs="Arial"/>
+        </w:rPr>
+      </w:pPr>
     </w:p>
     <w:p>
       <w:pPr>
@@ -79,53 +120,460 @@
           <w:ilvl w:val="0"/>
           <w:numId w:val="1"/>
         </w:numPr>
-        <w:spacing w:line="720" w:lineRule="auto"/>
-        <w:rPr>
-          <w:rFonts w:ascii="Arial" w:hAnsi="Arial" w:cs="Arial"/>
-        </w:rPr>
-      </w:pPr>
-      <w:r>
-        <w:rPr>
-          <w:rFonts w:ascii="Arial" w:hAnsi="Arial" w:cs="Arial"/>
-        </w:rPr>
-        <w:t>Tell me about your experiences with time series data…</w:t>
-      </w:r>
-    </w:p>
-    <w:p>
-      <w:pPr>
-        <w:pStyle w:val="ListParagraph"/>
-        <w:numPr>
-          <w:ilvl w:val="0"/>
+        <w:spacing w:before="240" w:after="0" w:line="360" w:lineRule="auto"/>
+        <w:rPr>
+          <w:rFonts w:ascii="Arial" w:hAnsi="Arial" w:cs="Arial"/>
+        </w:rPr>
+      </w:pPr>
+      <w:r>
+        <w:rPr>
+          <w:rFonts w:ascii="Arial" w:hAnsi="Arial" w:cs="Arial"/>
+        </w:rPr>
+        <w:t>How do you feel about making decisions based on data?</w:t>
+      </w:r>
+    </w:p>
+    <w:p>
+      <w:pPr>
+        <w:pStyle w:val="ListParagraph"/>
+        <w:numPr>
+          <w:ilvl w:val="1"/>
           <w:numId w:val="1"/>
         </w:numPr>
-        <w:spacing w:line="720" w:lineRule="auto"/>
-        <w:rPr>
-          <w:rFonts w:ascii="Arial" w:hAnsi="Arial" w:cs="Arial"/>
-        </w:rPr>
-      </w:pPr>
+        <w:spacing w:before="240" w:after="0" w:line="360" w:lineRule="auto"/>
+        <w:rPr>
+          <w:rFonts w:ascii="Arial" w:hAnsi="Arial" w:cs="Arial"/>
+          <w:i/>
+          <w:iCs/>
+        </w:rPr>
+      </w:pPr>
+      <w:r>
+        <w:rPr>
+          <w:rFonts w:ascii="Arial" w:hAnsi="Arial" w:cs="Arial"/>
+          <w:i/>
+          <w:iCs/>
+        </w:rPr>
+        <w:t>Prompt: What do you think about when making decisions based on data?</w:t>
+      </w:r>
+    </w:p>
+    <w:p>
+      <w:pPr>
+        <w:pStyle w:val="ListParagraph"/>
+        <w:spacing w:before="240" w:after="0" w:line="276" w:lineRule="auto"/>
+        <w:rPr>
+          <w:rFonts w:ascii="Arial" w:hAnsi="Arial" w:cs="Arial"/>
+        </w:rPr>
+      </w:pPr>
+    </w:p>
+    <w:p>
+      <w:pPr>
+        <w:pStyle w:val="ListParagraph"/>
+        <w:spacing w:before="240" w:after="0" w:line="276" w:lineRule="auto"/>
+        <w:rPr>
+          <w:rFonts w:ascii="Arial" w:hAnsi="Arial" w:cs="Arial"/>
+        </w:rPr>
+      </w:pPr>
+    </w:p>
+    <w:p>
+      <w:pPr>
+        <w:pStyle w:val="ListParagraph"/>
+        <w:numPr>
+          <w:ilvl w:val="0"/>
+          <w:numId w:val="1"/>
+        </w:numPr>
+        <w:spacing w:before="240" w:after="0" w:line="276" w:lineRule="auto"/>
+        <w:rPr>
+          <w:rFonts w:ascii="Arial" w:hAnsi="Arial" w:cs="Arial"/>
+        </w:rPr>
+      </w:pPr>
+      <w:r>
+        <w:rPr>
+          <w:rFonts w:ascii="Arial" w:hAnsi="Arial" w:cs="Arial"/>
+        </w:rPr>
+        <w:t>How does this change when the decision is based on time series data?</w:t>
+      </w:r>
+    </w:p>
+    <w:p>
+      <w:pPr>
+        <w:pStyle w:val="ListParagraph"/>
+        <w:spacing w:before="240" w:after="0" w:line="276" w:lineRule="auto"/>
+        <w:rPr>
+          <w:rFonts w:ascii="Arial" w:hAnsi="Arial" w:cs="Arial"/>
+        </w:rPr>
+      </w:pPr>
+    </w:p>
+    <w:p>
+      <w:pPr>
+        <w:pStyle w:val="ListParagraph"/>
+        <w:spacing w:before="240" w:after="0" w:line="276" w:lineRule="auto"/>
+        <w:rPr>
+          <w:rFonts w:ascii="Arial" w:hAnsi="Arial" w:cs="Arial"/>
+        </w:rPr>
+      </w:pPr>
+    </w:p>
+    <w:p>
+      <w:pPr>
+        <w:pStyle w:val="ListParagraph"/>
+        <w:numPr>
+          <w:ilvl w:val="0"/>
+          <w:numId w:val="1"/>
+        </w:numPr>
+        <w:spacing w:before="240" w:after="0" w:line="276" w:lineRule="auto"/>
+        <w:rPr>
+          <w:rFonts w:ascii="Arial" w:hAnsi="Arial" w:cs="Arial"/>
+        </w:rPr>
+      </w:pPr>
+      <w:r>
+        <w:rPr>
+          <w:rFonts w:ascii="Arial" w:hAnsi="Arial" w:cs="Arial"/>
+        </w:rPr>
+        <w:t>What do you think about when explaining time series data to decision makers?</w:t>
+      </w:r>
+    </w:p>
+    <w:p>
+      <w:pPr>
+        <w:pStyle w:val="ListParagraph"/>
+        <w:numPr>
+          <w:ilvl w:val="1"/>
+          <w:numId w:val="1"/>
+        </w:numPr>
+        <w:spacing w:before="240" w:after="0" w:line="276" w:lineRule="auto"/>
+        <w:rPr>
+          <w:rFonts w:ascii="Arial" w:hAnsi="Arial" w:cs="Arial"/>
+        </w:rPr>
+      </w:pPr>
+      <w:r>
+        <w:rPr>
+          <w:rFonts w:ascii="Arial" w:hAnsi="Arial" w:cs="Arial"/>
+          <w:i/>
+          <w:iCs/>
+        </w:rPr>
+        <w:t>Prompt: How do you help explain the data to decision makers?</w:t>
+      </w:r>
+    </w:p>
+    <w:p>
+      <w:pPr>
+        <w:pStyle w:val="ListParagraph"/>
+        <w:spacing w:before="240" w:after="0" w:line="276" w:lineRule="auto"/>
+        <w:ind w:left="1440"/>
+        <w:rPr>
+          <w:rFonts w:ascii="Arial" w:hAnsi="Arial" w:cs="Arial"/>
+        </w:rPr>
+      </w:pPr>
+    </w:p>
+    <w:p>
+      <w:pPr>
+        <w:pStyle w:val="ListParagraph"/>
+        <w:numPr>
+          <w:ilvl w:val="0"/>
+          <w:numId w:val="1"/>
+        </w:numPr>
+        <w:spacing w:before="240" w:after="0" w:line="276" w:lineRule="auto"/>
+        <w:rPr>
+          <w:rFonts w:ascii="Arial" w:hAnsi="Arial" w:cs="Arial"/>
+        </w:rPr>
+      </w:pPr>
+      <w:r>
+        <w:rPr>
+          <w:rFonts w:ascii="Arial" w:hAnsi="Arial" w:cs="Arial"/>
+        </w:rPr>
+        <w:t>How does downsampling factor into how you communicate this data with decision makers?</w:t>
+      </w:r>
+    </w:p>
+    <w:p>
+      <w:pPr>
+        <w:pStyle w:val="ListParagraph"/>
+        <w:spacing w:before="240" w:after="0" w:line="276" w:lineRule="auto"/>
+        <w:rPr>
+          <w:rFonts w:ascii="Arial" w:hAnsi="Arial" w:cs="Arial"/>
+        </w:rPr>
+      </w:pPr>
+    </w:p>
+    <w:p>
+      <w:pPr>
+        <w:pStyle w:val="ListParagraph"/>
+        <w:numPr>
+          <w:ilvl w:val="0"/>
+          <w:numId w:val="1"/>
+        </w:numPr>
+        <w:spacing w:before="240" w:after="0" w:line="276" w:lineRule="auto"/>
+        <w:rPr>
+          <w:rFonts w:ascii="Arial" w:hAnsi="Arial" w:cs="Arial"/>
+        </w:rPr>
+      </w:pPr>
+      <w:r>
+        <w:rPr>
+          <w:rFonts w:ascii="Arial" w:hAnsi="Arial" w:cs="Arial"/>
+        </w:rPr>
+        <w:t>What about time series data is different for decision makers compared to other data types?</w:t>
+      </w:r>
+    </w:p>
+    <w:p>
+      <w:pPr>
+        <w:pStyle w:val="ListParagraph"/>
+        <w:spacing w:before="240" w:after="0" w:line="276" w:lineRule="auto"/>
+        <w:rPr>
+          <w:rFonts w:ascii="Arial" w:hAnsi="Arial" w:cs="Arial"/>
+        </w:rPr>
+      </w:pPr>
+    </w:p>
+    <w:p>
+      <w:pPr>
+        <w:pStyle w:val="ListParagraph"/>
+        <w:spacing w:before="240" w:after="0" w:line="276" w:lineRule="auto"/>
+        <w:rPr>
+          <w:rFonts w:ascii="Arial" w:hAnsi="Arial" w:cs="Arial"/>
+        </w:rPr>
+      </w:pPr>
+    </w:p>
+    <w:p>
+      <w:pPr>
+        <w:pStyle w:val="ListParagraph"/>
+        <w:numPr>
+          <w:ilvl w:val="0"/>
+          <w:numId w:val="1"/>
+        </w:numPr>
+        <w:spacing w:before="240" w:after="0" w:line="276" w:lineRule="auto"/>
+        <w:rPr>
+          <w:rFonts w:ascii="Arial" w:hAnsi="Arial" w:cs="Arial"/>
+        </w:rPr>
+      </w:pPr>
+      <w:r>
+        <w:rPr>
+          <w:rFonts w:ascii="Arial" w:hAnsi="Arial" w:cs="Arial"/>
+        </w:rPr>
+        <w:t>What comes to mind when you think about trusting time series data?</w:t>
+      </w:r>
+    </w:p>
+    <w:p>
+      <w:pPr>
+        <w:pStyle w:val="ListParagraph"/>
+        <w:rPr>
+          <w:rFonts w:ascii="Arial" w:hAnsi="Arial" w:cs="Arial"/>
+        </w:rPr>
+      </w:pPr>
+    </w:p>
+    <w:p>
+      <w:pPr>
+        <w:pStyle w:val="ListParagraph"/>
+        <w:rPr>
+          <w:rFonts w:ascii="Arial" w:hAnsi="Arial" w:cs="Arial"/>
+        </w:rPr>
+      </w:pPr>
+    </w:p>
+    <w:p>
+      <w:pPr>
+        <w:pStyle w:val="ListParagraph"/>
+        <w:numPr>
+          <w:ilvl w:val="0"/>
+          <w:numId w:val="1"/>
+        </w:numPr>
+        <w:spacing w:before="240" w:after="0" w:line="276" w:lineRule="auto"/>
+        <w:rPr>
+          <w:rFonts w:ascii="Arial" w:hAnsi="Arial" w:cs="Arial"/>
+        </w:rPr>
+      </w:pPr>
+      <w:r>
+        <w:rPr>
+          <w:rFonts w:ascii="Arial" w:hAnsi="Arial" w:cs="Arial"/>
+        </w:rPr>
+        <w:t>How do you help decision makers think about trust in the context of time series data?</w:t>
+      </w:r>
+    </w:p>
+    <w:p>
+      <w:pPr>
+        <w:pStyle w:val="ListParagraph"/>
+        <w:numPr>
+          <w:ilvl w:val="1"/>
+          <w:numId w:val="1"/>
+        </w:numPr>
+        <w:spacing w:before="240" w:after="0" w:line="276" w:lineRule="auto"/>
+        <w:rPr>
+          <w:rFonts w:ascii="Arial" w:hAnsi="Arial" w:cs="Arial"/>
+        </w:rPr>
+      </w:pPr>
+      <w:r>
+        <w:rPr>
+          <w:rFonts w:ascii="Arial" w:hAnsi="Arial" w:cs="Arial"/>
+          <w:i/>
+          <w:iCs/>
+        </w:rPr>
+        <w:t>Prompt: How is this different to other data types?</w:t>
+      </w:r>
+    </w:p>
+    <w:p>
+      <w:pPr>
+        <w:pStyle w:val="ListParagraph"/>
+        <w:spacing w:before="240" w:after="0" w:line="276" w:lineRule="auto"/>
+        <w:ind w:left="1440"/>
+        <w:rPr>
+          <w:rFonts w:ascii="Arial" w:hAnsi="Arial" w:cs="Arial"/>
+        </w:rPr>
+      </w:pPr>
+    </w:p>
+    <w:p>
+      <w:pPr>
+        <w:pStyle w:val="ListParagraph"/>
+        <w:numPr>
+          <w:ilvl w:val="0"/>
+          <w:numId w:val="1"/>
+        </w:numPr>
+        <w:spacing w:before="240" w:after="0" w:line="276" w:lineRule="auto"/>
+        <w:rPr>
+          <w:rFonts w:ascii="Arial" w:hAnsi="Arial" w:cs="Arial"/>
+        </w:rPr>
+      </w:pPr>
+      <w:r>
+        <w:rPr>
+          <w:rFonts w:ascii="Arial" w:hAnsi="Arial" w:cs="Arial"/>
+        </w:rPr>
+        <w:t xml:space="preserve"> How to you think about downsampling in this context?</w:t>
+      </w:r>
+    </w:p>
+    <w:p>
+      <w:pPr>
+        <w:spacing w:before="240" w:after="0" w:line="276" w:lineRule="auto"/>
+        <w:rPr>
+          <w:rFonts w:ascii="Arial" w:hAnsi="Arial" w:cs="Arial"/>
+        </w:rPr>
+      </w:pPr>
+    </w:p>
+    <w:p>
+      <w:pPr>
+        <w:pStyle w:val="ListParagraph"/>
+        <w:numPr>
+          <w:ilvl w:val="0"/>
+          <w:numId w:val="1"/>
+        </w:numPr>
+        <w:spacing w:before="240" w:after="0" w:line="360" w:lineRule="auto"/>
+        <w:rPr>
+          <w:rFonts w:ascii="Arial" w:hAnsi="Arial" w:cs="Arial"/>
+        </w:rPr>
+      </w:pPr>
+      <w:r>
+        <w:rPr>
+          <w:rFonts w:ascii="Arial" w:hAnsi="Arial" w:cs="Arial"/>
+        </w:rPr>
+        <w:t xml:space="preserve">Could you please rate these visuals [provided as prompts] in order of how trustworthy you find them? Please explain why </w:t>
+      </w:r>
+      <w:proofErr w:type="gramStart"/>
+      <w:r>
+        <w:rPr>
+          <w:rFonts w:ascii="Arial" w:hAnsi="Arial" w:cs="Arial"/>
+        </w:rPr>
+        <w:t>have you</w:t>
+      </w:r>
+      <w:proofErr w:type="gramEnd"/>
+      <w:r>
+        <w:rPr>
+          <w:rFonts w:ascii="Arial" w:hAnsi="Arial" w:cs="Arial"/>
+        </w:rPr>
+        <w:t xml:space="preserve"> chosen this order.</w:t>
+      </w:r>
+    </w:p>
+    <w:p>
+      <w:pPr>
+        <w:pStyle w:val="ListParagraph"/>
+        <w:spacing w:before="240" w:after="0" w:line="360" w:lineRule="auto"/>
+        <w:rPr>
+          <w:rFonts w:ascii="Arial" w:hAnsi="Arial" w:cs="Arial"/>
+        </w:rPr>
+      </w:pPr>
+    </w:p>
+    <w:p>
+      <w:pPr>
+        <w:pStyle w:val="ListParagraph"/>
+        <w:numPr>
+          <w:ilvl w:val="0"/>
+          <w:numId w:val="1"/>
+        </w:numPr>
+        <w:spacing w:before="240" w:after="0" w:line="360" w:lineRule="auto"/>
+        <w:rPr>
+          <w:rFonts w:ascii="Arial" w:hAnsi="Arial" w:cs="Arial"/>
+        </w:rPr>
+      </w:pPr>
+      <w:r>
+        <w:rPr>
+          <w:rFonts w:ascii="Arial" w:hAnsi="Arial" w:cs="Arial"/>
+        </w:rPr>
+        <w:t xml:space="preserve">Could you please rate these visuals [provided as prompts] in order of how understandable you find these? Please explain why </w:t>
+      </w:r>
+      <w:proofErr w:type="gramStart"/>
+      <w:r>
+        <w:rPr>
+          <w:rFonts w:ascii="Arial" w:hAnsi="Arial" w:cs="Arial"/>
+        </w:rPr>
+        <w:t>have you</w:t>
+      </w:r>
+      <w:proofErr w:type="gramEnd"/>
+      <w:r>
+        <w:rPr>
+          <w:rFonts w:ascii="Arial" w:hAnsi="Arial" w:cs="Arial"/>
+        </w:rPr>
+        <w:t xml:space="preserve"> chosen this order.</w:t>
+      </w:r>
+    </w:p>
+    <w:p>
+      <w:pPr>
+        <w:pStyle w:val="ListParagraph"/>
+        <w:spacing w:before="240" w:after="0" w:line="276" w:lineRule="auto"/>
+        <w:rPr>
+          <w:rFonts w:ascii="Arial" w:hAnsi="Arial" w:cs="Arial"/>
+        </w:rPr>
+      </w:pPr>
+    </w:p>
+    <w:p>
+      <w:pPr>
+        <w:pStyle w:val="ListParagraph"/>
+        <w:spacing w:before="240" w:after="0" w:line="276" w:lineRule="auto"/>
+        <w:rPr>
+          <w:rFonts w:ascii="Arial" w:hAnsi="Arial" w:cs="Arial"/>
+        </w:rPr>
+      </w:pPr>
+    </w:p>
+    <w:p>
+      <w:pPr>
+        <w:pStyle w:val="ListParagraph"/>
+        <w:numPr>
+          <w:ilvl w:val="0"/>
+          <w:numId w:val="1"/>
+        </w:numPr>
+        <w:spacing w:before="240" w:after="0" w:line="276" w:lineRule="auto"/>
+        <w:rPr>
+          <w:rFonts w:ascii="Arial" w:hAnsi="Arial" w:cs="Arial"/>
+        </w:rPr>
+      </w:pPr>
+      <w:r>
+        <w:rPr>
+          <w:rFonts w:ascii="Arial" w:hAnsi="Arial" w:cs="Arial"/>
+        </w:rPr>
+        <w:t>Is there anything else you would like to add that the questions so far haven’t provided the opportunity to raise?</w:t>
+      </w:r>
     </w:p>
     <w:p>
       <w:pPr>
         <w:jc w:val="center"/>
-        <w:rPr>
-          <w:rFonts w:ascii="Arial" w:hAnsi="Arial" w:cs="Arial"/>
-        </w:rPr>
-      </w:pPr>
-      <w:r>
         <w:rPr>
           <w:rFonts w:ascii="Arial" w:hAnsi="Arial" w:cs="Arial"/>
           <w:b/>
           <w:bCs/>
         </w:rPr>
-        <w:t>Decision-maker</w:t>
-      </w:r>
+      </w:pPr>
+    </w:p>
+    <w:p>
+      <w:pPr>
+        <w:jc w:val="center"/>
+        <w:rPr>
+          <w:rFonts w:ascii="Arial" w:hAnsi="Arial" w:cs="Arial"/>
+        </w:rPr>
+      </w:pPr>
       <w:r>
         <w:rPr>
           <w:rFonts w:ascii="Arial" w:hAnsi="Arial" w:cs="Arial"/>
           <w:b/>
           <w:bCs/>
         </w:rPr>
-        <w:t xml:space="preserve"> Interview Script</w:t>
+        <w:lastRenderedPageBreak/>
+        <w:t>Decision-maker Interview Script</w:t>
       </w:r>
     </w:p>
     <w:p>
@@ -143,17 +591,38 @@
           <w:ilvl w:val="0"/>
           <w:numId w:val="2"/>
         </w:numPr>
-        <w:spacing w:line="720" w:lineRule="auto"/>
-        <w:rPr>
-          <w:rFonts w:ascii="Arial" w:hAnsi="Arial" w:cs="Arial"/>
-        </w:rPr>
-      </w:pPr>
-      <w:r>
-        <w:rPr>
-          <w:rFonts w:ascii="Arial" w:hAnsi="Arial" w:cs="Arial"/>
-        </w:rPr>
-        <w:t>Tell me about yourself…</w:t>
-      </w:r>
+        <w:spacing w:before="240" w:after="0" w:line="360" w:lineRule="auto"/>
+        <w:rPr>
+          <w:rFonts w:ascii="Arial" w:hAnsi="Arial" w:cs="Arial"/>
+        </w:rPr>
+      </w:pPr>
+      <w:r>
+        <w:rPr>
+          <w:rFonts w:ascii="Arial" w:hAnsi="Arial" w:cs="Arial"/>
+        </w:rPr>
+        <w:t>Tell me about yourself</w:t>
+      </w:r>
+      <w:r>
+        <w:rPr>
+          <w:rFonts w:ascii="Arial" w:hAnsi="Arial" w:cs="Arial"/>
+        </w:rPr>
+        <w:t xml:space="preserve"> </w:t>
+      </w:r>
+      <w:r>
+        <w:rPr>
+          <w:rFonts w:ascii="Arial" w:hAnsi="Arial" w:cs="Arial"/>
+        </w:rPr>
+        <w:t>and your most recent job role.</w:t>
+      </w:r>
+    </w:p>
+    <w:p>
+      <w:pPr>
+        <w:pStyle w:val="ListParagraph"/>
+        <w:spacing w:before="240" w:after="0" w:line="360" w:lineRule="auto"/>
+        <w:rPr>
+          <w:rFonts w:ascii="Arial" w:hAnsi="Arial" w:cs="Arial"/>
+        </w:rPr>
+      </w:pPr>
     </w:p>
     <w:p>
       <w:pPr>
@@ -162,17 +631,34 @@
           <w:ilvl w:val="0"/>
           <w:numId w:val="2"/>
         </w:numPr>
-        <w:spacing w:line="720" w:lineRule="auto"/>
-        <w:rPr>
-          <w:rFonts w:ascii="Arial" w:hAnsi="Arial" w:cs="Arial"/>
-        </w:rPr>
-      </w:pPr>
-      <w:r>
-        <w:rPr>
-          <w:rFonts w:ascii="Arial" w:hAnsi="Arial" w:cs="Arial"/>
-        </w:rPr>
-        <w:t>Tell me about your role…</w:t>
-      </w:r>
+        <w:spacing w:before="240" w:after="0" w:line="360" w:lineRule="auto"/>
+        <w:rPr>
+          <w:rFonts w:ascii="Arial" w:hAnsi="Arial" w:cs="Arial"/>
+        </w:rPr>
+      </w:pPr>
+      <w:r>
+        <w:rPr>
+          <w:rFonts w:ascii="Arial" w:hAnsi="Arial" w:cs="Arial"/>
+        </w:rPr>
+        <w:t>How would you describe your experience with data?</w:t>
+      </w:r>
+    </w:p>
+    <w:p>
+      <w:pPr>
+        <w:pStyle w:val="ListParagraph"/>
+        <w:rPr>
+          <w:rFonts w:ascii="Arial" w:hAnsi="Arial" w:cs="Arial"/>
+        </w:rPr>
+      </w:pPr>
+    </w:p>
+    <w:p>
+      <w:pPr>
+        <w:pStyle w:val="ListParagraph"/>
+        <w:spacing w:before="240" w:after="0" w:line="360" w:lineRule="auto"/>
+        <w:rPr>
+          <w:rFonts w:ascii="Arial" w:hAnsi="Arial" w:cs="Arial"/>
+        </w:rPr>
+      </w:pPr>
     </w:p>
     <w:p>
       <w:pPr>
@@ -181,32 +667,317 @@
           <w:ilvl w:val="0"/>
           <w:numId w:val="2"/>
         </w:numPr>
-        <w:spacing w:line="720" w:lineRule="auto"/>
-        <w:rPr>
-          <w:rFonts w:ascii="Arial" w:hAnsi="Arial" w:cs="Arial"/>
-        </w:rPr>
-      </w:pPr>
-      <w:r>
-        <w:rPr>
-          <w:rFonts w:ascii="Arial" w:hAnsi="Arial" w:cs="Arial"/>
-        </w:rPr>
-        <w:t xml:space="preserve">Tell me about your experiences with </w:t>
-      </w:r>
-      <w:r>
-        <w:rPr>
-          <w:rFonts w:ascii="Arial" w:hAnsi="Arial" w:cs="Arial"/>
-        </w:rPr>
-        <w:t>data of measures recorded over time…</w:t>
-      </w:r>
-    </w:p>
-    <w:p>
-      <w:pPr>
-        <w:pStyle w:val="ListParagraph"/>
-        <w:numPr>
-          <w:ilvl w:val="0"/>
+        <w:spacing w:before="240" w:after="0" w:line="360" w:lineRule="auto"/>
+        <w:rPr>
+          <w:rFonts w:ascii="Arial" w:hAnsi="Arial" w:cs="Arial"/>
+        </w:rPr>
+      </w:pPr>
+      <w:r>
+        <w:rPr>
+          <w:rFonts w:ascii="Arial" w:hAnsi="Arial" w:cs="Arial"/>
+        </w:rPr>
+        <w:t>How do you feel about making decisions based on data?</w:t>
+      </w:r>
+    </w:p>
+    <w:p>
+      <w:pPr>
+        <w:pStyle w:val="ListParagraph"/>
+        <w:numPr>
+          <w:ilvl w:val="1"/>
           <w:numId w:val="2"/>
         </w:numPr>
-        <w:spacing w:line="720" w:lineRule="auto"/>
+        <w:spacing w:before="240" w:after="0" w:line="360" w:lineRule="auto"/>
+        <w:rPr>
+          <w:rFonts w:ascii="Arial" w:hAnsi="Arial" w:cs="Arial"/>
+          <w:i/>
+          <w:iCs/>
+        </w:rPr>
+      </w:pPr>
+      <w:r>
+        <w:rPr>
+          <w:rFonts w:ascii="Arial" w:hAnsi="Arial" w:cs="Arial"/>
+          <w:i/>
+          <w:iCs/>
+        </w:rPr>
+        <w:t>Prompt: What do you think about when making decisions based on data?</w:t>
+      </w:r>
+    </w:p>
+    <w:p>
+      <w:pPr>
+        <w:pStyle w:val="ListParagraph"/>
+        <w:spacing w:before="240" w:after="0" w:line="360" w:lineRule="auto"/>
+        <w:rPr>
+          <w:rFonts w:ascii="Arial" w:hAnsi="Arial" w:cs="Arial"/>
+        </w:rPr>
+      </w:pPr>
+    </w:p>
+    <w:p>
+      <w:pPr>
+        <w:pStyle w:val="ListParagraph"/>
+        <w:numPr>
+          <w:ilvl w:val="0"/>
+          <w:numId w:val="2"/>
+        </w:numPr>
+        <w:spacing w:before="240" w:after="0" w:line="360" w:lineRule="auto"/>
+        <w:rPr>
+          <w:rFonts w:ascii="Arial" w:hAnsi="Arial" w:cs="Arial"/>
+        </w:rPr>
+      </w:pPr>
+      <w:r>
+        <w:rPr>
+          <w:rFonts w:ascii="Arial" w:hAnsi="Arial" w:cs="Arial"/>
+        </w:rPr>
+        <w:t>How would you describe your experience with data based on measures over time?</w:t>
+      </w:r>
+    </w:p>
+    <w:p>
+      <w:pPr>
+        <w:pStyle w:val="ListParagraph"/>
+        <w:rPr>
+          <w:rFonts w:ascii="Arial" w:hAnsi="Arial" w:cs="Arial"/>
+        </w:rPr>
+      </w:pPr>
+    </w:p>
+    <w:p>
+      <w:pPr>
+        <w:pStyle w:val="ListParagraph"/>
+        <w:spacing w:before="240" w:after="0" w:line="360" w:lineRule="auto"/>
+        <w:rPr>
+          <w:rFonts w:ascii="Arial" w:hAnsi="Arial" w:cs="Arial"/>
+        </w:rPr>
+      </w:pPr>
+    </w:p>
+    <w:p>
+      <w:pPr>
+        <w:pStyle w:val="ListParagraph"/>
+        <w:numPr>
+          <w:ilvl w:val="0"/>
+          <w:numId w:val="2"/>
+        </w:numPr>
+        <w:spacing w:before="240" w:after="0" w:line="360" w:lineRule="auto"/>
+        <w:rPr>
+          <w:rFonts w:ascii="Arial" w:hAnsi="Arial" w:cs="Arial"/>
+        </w:rPr>
+      </w:pPr>
+      <w:r>
+        <w:rPr>
+          <w:rFonts w:ascii="Arial" w:hAnsi="Arial" w:cs="Arial"/>
+        </w:rPr>
+        <w:t>How does the element of time change how you feel about making decisions based on data?</w:t>
+      </w:r>
+    </w:p>
+    <w:p>
+      <w:pPr>
+        <w:pStyle w:val="ListParagraph"/>
+        <w:spacing w:before="240" w:after="0" w:line="360" w:lineRule="auto"/>
+        <w:rPr>
+          <w:rFonts w:ascii="Arial" w:hAnsi="Arial" w:cs="Arial"/>
+        </w:rPr>
+      </w:pPr>
+    </w:p>
+    <w:p>
+      <w:pPr>
+        <w:pStyle w:val="ListParagraph"/>
+        <w:numPr>
+          <w:ilvl w:val="0"/>
+          <w:numId w:val="2"/>
+        </w:numPr>
+        <w:spacing w:before="240" w:after="0" w:line="360" w:lineRule="auto"/>
+        <w:rPr>
+          <w:rFonts w:ascii="Arial" w:hAnsi="Arial" w:cs="Arial"/>
+        </w:rPr>
+      </w:pPr>
+      <w:r>
+        <w:rPr>
+          <w:rFonts w:ascii="Arial" w:hAnsi="Arial" w:cs="Arial"/>
+        </w:rPr>
+        <w:t>What comers to mind when you think about trusting data?</w:t>
+      </w:r>
+    </w:p>
+    <w:p>
+      <w:pPr>
+        <w:pStyle w:val="ListParagraph"/>
+        <w:rPr>
+          <w:rFonts w:ascii="Arial" w:hAnsi="Arial" w:cs="Arial"/>
+        </w:rPr>
+      </w:pPr>
+    </w:p>
+    <w:p>
+      <w:pPr>
+        <w:pStyle w:val="ListParagraph"/>
+        <w:rPr>
+          <w:rFonts w:ascii="Arial" w:hAnsi="Arial" w:cs="Arial"/>
+        </w:rPr>
+      </w:pPr>
+    </w:p>
+    <w:p>
+      <w:pPr>
+        <w:pStyle w:val="ListParagraph"/>
+        <w:numPr>
+          <w:ilvl w:val="0"/>
+          <w:numId w:val="2"/>
+        </w:numPr>
+        <w:spacing w:before="240" w:after="0" w:line="360" w:lineRule="auto"/>
+        <w:rPr>
+          <w:rFonts w:ascii="Arial" w:hAnsi="Arial" w:cs="Arial"/>
+        </w:rPr>
+      </w:pPr>
+      <w:r>
+        <w:rPr>
+          <w:rFonts w:ascii="Arial" w:hAnsi="Arial" w:cs="Arial"/>
+        </w:rPr>
+        <w:t>What would make you trust data more or less?</w:t>
+      </w:r>
+    </w:p>
+    <w:p>
+      <w:pPr>
+        <w:spacing w:before="240" w:after="0" w:line="360" w:lineRule="auto"/>
+        <w:rPr>
+          <w:rFonts w:ascii="Arial" w:hAnsi="Arial" w:cs="Arial"/>
+        </w:rPr>
+      </w:pPr>
+    </w:p>
+    <w:p>
+      <w:pPr>
+        <w:pStyle w:val="ListParagraph"/>
+        <w:numPr>
+          <w:ilvl w:val="0"/>
+          <w:numId w:val="2"/>
+        </w:numPr>
+        <w:spacing w:before="240" w:after="0" w:line="360" w:lineRule="auto"/>
+        <w:rPr>
+          <w:rFonts w:ascii="Arial" w:hAnsi="Arial" w:cs="Arial"/>
+        </w:rPr>
+      </w:pPr>
+      <w:r>
+        <w:rPr>
+          <w:rFonts w:ascii="Arial" w:hAnsi="Arial" w:cs="Arial"/>
+        </w:rPr>
+        <w:t>How does this change when the data is based on measures over time?</w:t>
+      </w:r>
+    </w:p>
+    <w:p>
+      <w:pPr>
+        <w:pStyle w:val="ListParagraph"/>
+        <w:rPr>
+          <w:rFonts w:ascii="Arial" w:hAnsi="Arial" w:cs="Arial"/>
+        </w:rPr>
+      </w:pPr>
+    </w:p>
+    <w:p>
+      <w:pPr>
+        <w:pStyle w:val="ListParagraph"/>
+        <w:rPr>
+          <w:rFonts w:ascii="Arial" w:hAnsi="Arial" w:cs="Arial"/>
+        </w:rPr>
+      </w:pPr>
+    </w:p>
+    <w:p>
+      <w:pPr>
+        <w:pStyle w:val="ListParagraph"/>
+        <w:numPr>
+          <w:ilvl w:val="0"/>
+          <w:numId w:val="2"/>
+        </w:numPr>
+        <w:spacing w:before="240" w:after="0" w:line="360" w:lineRule="auto"/>
+        <w:rPr>
+          <w:rFonts w:ascii="Arial" w:hAnsi="Arial" w:cs="Arial"/>
+        </w:rPr>
+      </w:pPr>
+      <w:r>
+        <w:rPr>
+          <w:rFonts w:ascii="Arial" w:hAnsi="Arial" w:cs="Arial"/>
+        </w:rPr>
+        <w:t xml:space="preserve">Could you please rate these visuals [provided as prompts] in order of how trustworthy you find them? Please explain why </w:t>
+      </w:r>
+      <w:proofErr w:type="gramStart"/>
+      <w:r>
+        <w:rPr>
+          <w:rFonts w:ascii="Arial" w:hAnsi="Arial" w:cs="Arial"/>
+        </w:rPr>
+        <w:t>have you</w:t>
+      </w:r>
+      <w:proofErr w:type="gramEnd"/>
+      <w:r>
+        <w:rPr>
+          <w:rFonts w:ascii="Arial" w:hAnsi="Arial" w:cs="Arial"/>
+        </w:rPr>
+        <w:t xml:space="preserve"> chosen this order.</w:t>
+      </w:r>
+    </w:p>
+    <w:p>
+      <w:pPr>
+        <w:pStyle w:val="ListParagraph"/>
+        <w:spacing w:before="240" w:after="0" w:line="360" w:lineRule="auto"/>
+        <w:rPr>
+          <w:rFonts w:ascii="Arial" w:hAnsi="Arial" w:cs="Arial"/>
+        </w:rPr>
+      </w:pPr>
+    </w:p>
+    <w:p>
+      <w:pPr>
+        <w:pStyle w:val="ListParagraph"/>
+        <w:numPr>
+          <w:ilvl w:val="0"/>
+          <w:numId w:val="2"/>
+        </w:numPr>
+        <w:spacing w:before="240" w:after="0" w:line="360" w:lineRule="auto"/>
+        <w:rPr>
+          <w:rFonts w:ascii="Arial" w:hAnsi="Arial" w:cs="Arial"/>
+        </w:rPr>
+      </w:pPr>
+      <w:r>
+        <w:rPr>
+          <w:rFonts w:ascii="Arial" w:hAnsi="Arial" w:cs="Arial"/>
+        </w:rPr>
+        <w:t xml:space="preserve">Could you please rate these visuals [provided as prompts] in order of how understandable you find these? Please explain why </w:t>
+      </w:r>
+      <w:proofErr w:type="gramStart"/>
+      <w:r>
+        <w:rPr>
+          <w:rFonts w:ascii="Arial" w:hAnsi="Arial" w:cs="Arial"/>
+        </w:rPr>
+        <w:t>have you</w:t>
+      </w:r>
+      <w:proofErr w:type="gramEnd"/>
+      <w:r>
+        <w:rPr>
+          <w:rFonts w:ascii="Arial" w:hAnsi="Arial" w:cs="Arial"/>
+        </w:rPr>
+        <w:t xml:space="preserve"> chosen this order.</w:t>
+      </w:r>
+    </w:p>
+    <w:p>
+      <w:pPr>
+        <w:pStyle w:val="ListParagraph"/>
+        <w:rPr>
+          <w:rFonts w:ascii="Arial" w:hAnsi="Arial" w:cs="Arial"/>
+        </w:rPr>
+      </w:pPr>
+    </w:p>
+    <w:p>
+      <w:pPr>
+        <w:pStyle w:val="ListParagraph"/>
+        <w:numPr>
+          <w:ilvl w:val="0"/>
+          <w:numId w:val="2"/>
+        </w:numPr>
+        <w:spacing w:before="240" w:after="0" w:line="276" w:lineRule="auto"/>
+        <w:rPr>
+          <w:rFonts w:ascii="Arial" w:hAnsi="Arial" w:cs="Arial"/>
+        </w:rPr>
+      </w:pPr>
+      <w:r>
+        <w:rPr>
+          <w:rFonts w:ascii="Arial" w:hAnsi="Arial" w:cs="Arial"/>
+        </w:rPr>
+        <w:t>Is there anything else you would like to add that the questions so far haven’t provided the opportunity to raise?</w:t>
+      </w:r>
+    </w:p>
+    <w:p>
+      <w:pPr>
+        <w:pStyle w:val="ListParagraph"/>
+        <w:spacing w:before="240" w:after="0" w:line="360" w:lineRule="auto"/>
         <w:rPr>
           <w:rFonts w:ascii="Arial" w:hAnsi="Arial" w:cs="Arial"/>
         </w:rPr>
@@ -316,7 +1087,7 @@
         <w:ind w:left="720" w:hanging="360"/>
       </w:pPr>
     </w:lvl>
-    <w:lvl w:ilvl="1" w:tplc="FFFFFFFF" w:tentative="1">
+    <w:lvl w:ilvl="1" w:tplc="FFFFFFFF">
       <w:start w:val="1"/>
       <w:numFmt w:val="lowerLetter"/>
       <w:lvlText w:val="%2."/>
@@ -402,7 +1173,7 @@
         <w:ind w:left="720" w:hanging="360"/>
       </w:pPr>
     </w:lvl>
-    <w:lvl w:ilvl="1" w:tplc="08090019" w:tentative="1">
+    <w:lvl w:ilvl="1" w:tplc="08090019">
       <w:start w:val="1"/>
       <w:numFmt w:val="lowerLetter"/>
       <w:lvlText w:val="%2."/>

</xml_diff>

<commit_message>
started drafting final report
</commit_message>
<xml_diff>
--- a/docs/210431461_Interview-Script.docx
+++ b/docs/210431461_Interview-Script.docx
@@ -453,21 +453,7 @@
         <w:rPr>
           <w:rFonts w:ascii="Arial" w:hAnsi="Arial" w:cs="Arial"/>
         </w:rPr>
-        <w:t xml:space="preserve">Could you please rate these visuals [provided as prompts] in order of how trustworthy you find them? Please explain why </w:t>
-      </w:r>
-      <w:proofErr w:type="gramStart"/>
-      <w:r>
-        <w:rPr>
-          <w:rFonts w:ascii="Arial" w:hAnsi="Arial" w:cs="Arial"/>
-        </w:rPr>
-        <w:t>have you</w:t>
-      </w:r>
-      <w:proofErr w:type="gramEnd"/>
-      <w:r>
-        <w:rPr>
-          <w:rFonts w:ascii="Arial" w:hAnsi="Arial" w:cs="Arial"/>
-        </w:rPr>
-        <w:t xml:space="preserve"> chosen this order.</w:t>
+        <w:t>Could you please rate these visuals [provided as prompts] in order of how trustworthy you find them? Please explain why have you chosen this order.</w:t>
       </w:r>
     </w:p>
     <w:p>
@@ -495,21 +481,7 @@
         <w:rPr>
           <w:rFonts w:ascii="Arial" w:hAnsi="Arial" w:cs="Arial"/>
         </w:rPr>
-        <w:t xml:space="preserve">Could you please rate these visuals [provided as prompts] in order of how understandable you find these? Please explain why </w:t>
-      </w:r>
-      <w:proofErr w:type="gramStart"/>
-      <w:r>
-        <w:rPr>
-          <w:rFonts w:ascii="Arial" w:hAnsi="Arial" w:cs="Arial"/>
-        </w:rPr>
-        <w:t>have you</w:t>
-      </w:r>
-      <w:proofErr w:type="gramEnd"/>
-      <w:r>
-        <w:rPr>
-          <w:rFonts w:ascii="Arial" w:hAnsi="Arial" w:cs="Arial"/>
-        </w:rPr>
-        <w:t xml:space="preserve"> chosen this order.</w:t>
+        <w:t>Could you please rate these visuals [provided as prompts] in order of how understandable you find these? Please explain why have you chosen this order.</w:t>
       </w:r>
     </w:p>
     <w:p>
@@ -888,21 +860,7 @@
         <w:rPr>
           <w:rFonts w:ascii="Arial" w:hAnsi="Arial" w:cs="Arial"/>
         </w:rPr>
-        <w:t xml:space="preserve">Could you please rate these visuals [provided as prompts] in order of how trustworthy you find them? Please explain why </w:t>
-      </w:r>
-      <w:proofErr w:type="gramStart"/>
-      <w:r>
-        <w:rPr>
-          <w:rFonts w:ascii="Arial" w:hAnsi="Arial" w:cs="Arial"/>
-        </w:rPr>
-        <w:t>have you</w:t>
-      </w:r>
-      <w:proofErr w:type="gramEnd"/>
-      <w:r>
-        <w:rPr>
-          <w:rFonts w:ascii="Arial" w:hAnsi="Arial" w:cs="Arial"/>
-        </w:rPr>
-        <w:t xml:space="preserve"> chosen this order.</w:t>
+        <w:t>To what extent do you find visual representations of the data as helpful tools to inform the decision?</w:t>
       </w:r>
     </w:p>
     <w:p>
@@ -930,21 +888,34 @@
         <w:rPr>
           <w:rFonts w:ascii="Arial" w:hAnsi="Arial" w:cs="Arial"/>
         </w:rPr>
-        <w:t xml:space="preserve">Could you please rate these visuals [provided as prompts] in order of how understandable you find these? Please explain why </w:t>
-      </w:r>
-      <w:proofErr w:type="gramStart"/>
-      <w:r>
-        <w:rPr>
-          <w:rFonts w:ascii="Arial" w:hAnsi="Arial" w:cs="Arial"/>
-        </w:rPr>
-        <w:t>have you</w:t>
-      </w:r>
-      <w:proofErr w:type="gramEnd"/>
-      <w:r>
-        <w:rPr>
-          <w:rFonts w:ascii="Arial" w:hAnsi="Arial" w:cs="Arial"/>
-        </w:rPr>
-        <w:t xml:space="preserve"> chosen this order.</w:t>
+        <w:t>Would you ever take the visuals on their own as a decision-making tool?</w:t>
+      </w:r>
+    </w:p>
+    <w:p>
+      <w:pPr>
+        <w:pStyle w:val="ListParagraph"/>
+        <w:rPr>
+          <w:rFonts w:ascii="Arial" w:hAnsi="Arial" w:cs="Arial"/>
+        </w:rPr>
+      </w:pPr>
+    </w:p>
+    <w:p>
+      <w:pPr>
+        <w:pStyle w:val="ListParagraph"/>
+        <w:numPr>
+          <w:ilvl w:val="0"/>
+          <w:numId w:val="2"/>
+        </w:numPr>
+        <w:spacing w:before="240" w:after="0" w:line="360" w:lineRule="auto"/>
+        <w:rPr>
+          <w:rFonts w:ascii="Arial" w:hAnsi="Arial" w:cs="Arial"/>
+        </w:rPr>
+      </w:pPr>
+      <w:r>
+        <w:rPr>
+          <w:rFonts w:ascii="Arial" w:hAnsi="Arial" w:cs="Arial"/>
+        </w:rPr>
+        <w:t>To what extent do you opinions on how you trust and engage with time-based data change when you’re making a more overarching strategic decision?</w:t>
       </w:r>
     </w:p>
     <w:p>

</xml_diff>